<commit_message>
Updated README and project notes.
</commit_message>
<xml_diff>
--- a/project_notes.docx
+++ b/project_notes.docx
@@ -57,24 +57,56 @@
         <w:t>_</w:t>
       </w:r>
       <w:r>
-        <w:t xml:space="preserve">0 = did </w:t>
+        <w:t xml:space="preserve">0 = </w:t>
       </w:r>
       <w:r>
         <w:t xml:space="preserve">number of </w:t>
       </w:r>
       <w:r>
-        <w:t xml:space="preserve">vaccines </w:t>
+        <w:t>vaccines</w:t>
+      </w:r>
+      <w:r>
+        <w:t xml:space="preserve"> did</w:t>
+      </w:r>
+      <w:r>
+        <w:t xml:space="preserve"> </w:t>
       </w:r>
       <w:r>
         <w:t>not affect number of</w:t>
       </w:r>
       <w:r>
-        <w:t xml:space="preserve"> covid cases? Higher % vaccination =&gt; lower hospitalization rate?</w:t>
-      </w:r>
-    </w:p>
-    <w:p>
-      <w:r>
-        <w:t>H_A = vaccines did affect number of covid cases</w:t>
+        <w:t xml:space="preserve"> covid cases</w:t>
+      </w:r>
+      <w:r>
+        <w:t>.</w:t>
+      </w:r>
+      <w:r>
+        <w:t xml:space="preserve"> Higher % vaccination =&gt; lower hospitalization rate?</w:t>
+      </w:r>
+    </w:p>
+    <w:p>
+      <w:r>
+        <w:t xml:space="preserve">H_A = </w:t>
+      </w:r>
+      <w:r>
+        <w:t xml:space="preserve">number of </w:t>
+      </w:r>
+      <w:r>
+        <w:t>vaccines did affect number of covid cases</w:t>
+      </w:r>
+      <w:r>
+        <w:t>.</w:t>
+      </w:r>
+    </w:p>
+    <w:p/>
+    <w:p>
+      <w:r>
+        <w:t>H_0_2 = mask mandate had no effect on transmission</w:t>
+      </w:r>
+    </w:p>
+    <w:p>
+      <w:r>
+        <w:t xml:space="preserve">H_A_2 = mask mandate had an effect on transmission </w:t>
       </w:r>
     </w:p>
     <w:p/>
@@ -108,6 +140,14 @@
       </w:r>
       <w:r>
         <w:t xml:space="preserve"> </w:t>
+      </w:r>
+      <w:r>
+        <w:t xml:space="preserve">completed ratio </w:t>
+      </w:r>
+    </w:p>
+    <w:p>
+      <w:r>
+        <w:t>Mask mandate</w:t>
       </w:r>
     </w:p>
     <w:p/>

</xml_diff>